<commit_message>
3D-model Gear Motor en Technische tekening Gear Motor en Kleurensensor
</commit_message>
<xml_diff>
--- a/Administratie/stuklijst/bestelling.docx
+++ b/Administratie/stuklijst/bestelling.docx
@@ -76,8 +76,13 @@
           </w:tcPr>
           <w:p>
             <w:r>
-              <w:t>NI MyRio</w:t>
-            </w:r>
+              <w:t xml:space="preserve">NI </w:t>
+            </w:r>
+            <w:proofErr w:type="spellStart"/>
+            <w:r>
+              <w:t>MyRio</w:t>
+            </w:r>
+            <w:proofErr w:type="spellEnd"/>
           </w:p>
         </w:tc>
         <w:tc>
@@ -304,8 +309,13 @@
           </w:tcPr>
           <w:p>
             <w:r>
-              <w:t>Tiny breadboard</w:t>
-            </w:r>
+              <w:t xml:space="preserve">Tiny </w:t>
+            </w:r>
+            <w:proofErr w:type="spellStart"/>
+            <w:r>
+              <w:t>breadboard</w:t>
+            </w:r>
+            <w:proofErr w:type="spellEnd"/>
           </w:p>
         </w:tc>
         <w:tc>
@@ -403,8 +413,13 @@
           <w:p>
             <w:hyperlink r:id="rId7" w:tgtFrame="_blank" w:history="1">
               <w:r>
-                <w:t>Ball Caster</w:t>
+                <w:t xml:space="preserve">Ball </w:t>
               </w:r>
+              <w:proofErr w:type="spellStart"/>
+              <w:r>
+                <w:t>Caster</w:t>
+              </w:r>
+              <w:proofErr w:type="spellEnd"/>
             </w:hyperlink>
           </w:p>
         </w:tc>
@@ -471,7 +486,15 @@
           <w:p>
             <w:hyperlink r:id="rId9" w:tgtFrame="_blank" w:history="1">
               <w:r>
-                <w:t>Micro metal gear motor beugel</w:t>
+                <w:t xml:space="preserve">Micro metal </w:t>
+              </w:r>
+              <w:proofErr w:type="spellStart"/>
+              <w:r>
+                <w:t>gear</w:t>
+              </w:r>
+              <w:proofErr w:type="spellEnd"/>
+              <w:r>
+                <w:t xml:space="preserve"> motor beugel</w:t>
               </w:r>
             </w:hyperlink>
           </w:p>
@@ -530,6 +553,7 @@
         </w:tc>
       </w:tr>
     </w:tbl>
+    <w:p/>
     <w:p/>
     <w:sectPr>
       <w:pgSz w:w="11906" w:h="16838"/>

</xml_diff>